<commit_message>
updated Project Closure to reflect name change (eping to pong)
</commit_message>
<xml_diff>
--- a/Documents/Final Documents/Project Closure.docx
+++ b/Documents/Final Documents/Project Closure.docx
@@ -1881,7 +1881,10 @@
       </w:r>
       <w:proofErr w:type="spellEnd"/>
       <w:r>
-        <w:t xml:space="preserve"> repository at: https://github.com/poodus/ePing/tree/master/Documents</w:t>
+        <w:t xml:space="preserve"> repository at: </w:t>
+      </w:r>
+      <w:r>
+        <w:t>https://github.com/poodus/Pong/tree/master/Documents</w:t>
       </w:r>
     </w:p>
     <w:p>
@@ -1904,7 +1907,10 @@
       </w:r>
       <w:proofErr w:type="spellEnd"/>
       <w:r>
-        <w:t xml:space="preserve"> repository at: https://github.com/poodus/ePing</w:t>
+        <w:t xml:space="preserve"> repository at: </w:t>
+      </w:r>
+      <w:r>
+        <w:t>https://github.com/poodus/Pong</w:t>
       </w:r>
     </w:p>
     <w:p>
@@ -1961,13 +1967,27 @@
       </w:r>
     </w:p>
     <w:p>
-      <w:r>
-        <w:t>https://github.com/poodus/ePing/wiki/ePing-User-Manual</w:t>
-      </w:r>
-    </w:p>
-    <w:p>
       <w:pPr>
         <w:pStyle w:val="Heading2"/>
+        <w:numPr>
+          <w:ilvl w:val="0"/>
+          <w:numId w:val="0"/>
+        </w:numPr>
+      </w:pPr>
+      <w:r>
+        <w:rPr>
+          <w:rFonts w:ascii="Times New Roman" w:hAnsi="Times New Roman"/>
+          <w:b w:val="0"/>
+          <w:smallCaps w:val="0"/>
+          <w:noProof w:val="0"/>
+          <w:sz w:val="20"/>
+        </w:rPr>
+        <w:t>https://github.com/poodus/Pong/wiki/Pong-User-Manual</w:t>
+      </w:r>
+    </w:p>
+    <w:p>
+      <w:pPr>
+        <w:pStyle w:val="Heading2"/>
       </w:pPr>
       <w:r>
         <w:t>Install Process</w:t>
@@ -2014,10 +2034,8 @@
       <w:r>
         <w:t xml:space="preserve"> at:</w:t>
       </w:r>
-    </w:p>
-    <w:p>
-      <w:r>
-        <w:t>https://github.com/poodus/ePing/wiki/ePing-User-Manual</w:t>
+      <w:r>
+        <w:t xml:space="preserve"> https://github.com/poodus/Pong/wiki/Pong-User-Manual</w:t>
       </w:r>
     </w:p>
     <w:p>
@@ -2042,10 +2060,8 @@
       <w:r>
         <w:t xml:space="preserve"> repository at:</w:t>
       </w:r>
-    </w:p>
-    <w:p>
-      <w:r>
-        <w:t>https://github.com/poodus/ePing/tree/master/Documents</w:t>
+      <w:r>
+        <w:t xml:space="preserve"> https://github.com/poodus/Pong/tree/master/Documents/Final%20Documents</w:t>
       </w:r>
     </w:p>
     <w:p>
@@ -2071,17 +2087,16 @@
     </w:p>
     <w:p>
       <w:r>
-        <w:t>https://github.com/poodus/ePing/tree/master/Documents</w:t>
+        <w:t>https://github.com/poodus/Pong/tree/master/Documents</w:t>
+      </w:r>
+    </w:p>
+    <w:p>
+      <w:r>
+        <w:br w:type="page"/>
       </w:r>
     </w:p>
     <w:p/>
     <w:p>
-      <w:r>
-        <w:br w:type="page"/>
-      </w:r>
-    </w:p>
-    <w:p/>
-    <w:p>
       <w:pPr>
         <w:pStyle w:val="Heading1"/>
       </w:pPr>
@@ -2126,7 +2141,10 @@
         <w:t>rd</w:t>
       </w:r>
       <w:r>
-        <w:t xml:space="preserve"> at 1400 GMT (9am Central) over Skype in the IACC Conference Room.</w:t>
+        <w:t xml:space="preserve"> at 1400 GMT (8</w:t>
+      </w:r>
+      <w:r>
+        <w:t>am Central) over Skype in the IACC Conference Room.</w:t>
       </w:r>
     </w:p>
     <w:p>
@@ -2141,14 +2159,10 @@
     </w:p>
     <w:p>
       <w:bookmarkStart w:id="16" w:name="_MAG-1.100"/>
+      <w:bookmarkStart w:id="17" w:name="_GoBack"/>
       <w:bookmarkEnd w:id="16"/>
-    </w:p>
-    <w:p>
-      <w:r>
-        <w:t>Customer Sign-off is due by 5/6/05.  Either a hard copy signature or email confirmation will work.</w:t>
-      </w:r>
-    </w:p>
-    <w:p/>
+      <w:bookmarkEnd w:id="17"/>
+    </w:p>
     <w:p/>
     <w:tbl>
       <w:tblPr>
@@ -2281,10 +2295,7 @@
     <w:p/>
     <w:p/>
     <w:p/>
-    <w:p>
-      <w:bookmarkStart w:id="17" w:name="_GoBack"/>
-      <w:bookmarkEnd w:id="17"/>
-    </w:p>
+    <w:p/>
     <w:sectPr>
       <w:pgSz w:w="12240" w:h="15840"/>
       <w:pgMar w:top="1440" w:right="1800" w:bottom="1440" w:left="1800" w:header="720" w:footer="720" w:gutter="0"/>

</xml_diff>